<commit_message>
Dodanie linku do repo w PDF i DOCX
</commit_message>
<xml_diff>
--- a/Sprawozdanie - word.docx
+++ b/Sprawozdanie - word.docx
@@ -444,6 +444,40 @@
           <w:szCs w:val="40"/>
         </w:rPr>
       </w:pPr>
+    </w:p>
+    <w:p>
+      <w:pPr>
+        <w:pStyle w:val="Normalny"/>
+        <w:jc w:val="center"/>
+        <w:rPr>
+          <w:sz w:val="24"/>
+          <w:szCs w:val="24"/>
+        </w:rPr>
+      </w:pPr>
+      <w:r>
+        <w:rPr>
+          <w:sz w:val="24"/>
+          <w:szCs w:val="24"/>
+        </w:rPr>
+        <w:t>Kod jest dostępny na publicznym repozytorium pod linkiem:</w:t>
+      </w:r>
+    </w:p>
+    <w:p>
+      <w:pPr>
+        <w:pStyle w:val="Normalny"/>
+        <w:jc w:val="center"/>
+        <w:rPr>
+          <w:sz w:val="24"/>
+          <w:szCs w:val="24"/>
+        </w:rPr>
+      </w:pPr>
+      <w:r>
+        <w:rPr>
+          <w:sz w:val="24"/>
+          <w:szCs w:val="24"/>
+        </w:rPr>
+        <w:t>https://github.com/Tnovyloo/Projekt-Studia</w:t>
+      </w:r>
     </w:p>
     <w:p>
       <w:pPr>

</xml_diff>